<commit_message>
Added functions Get_Coordinates, Add_Marker
Gecode needs to write to DB to address async issue.
</commit_message>
<xml_diff>
--- a/Website_Source_Files/Marlon/Marlon Coding Progress Log.docx
+++ b/Website_Source_Files/Marlon/Marlon Coding Progress Log.docx
@@ -106,8 +106,6 @@
           <w:szCs w:val="24"/>
         </w:rPr>
       </w:pPr>
-      <w:bookmarkStart w:id="0" w:name="_GoBack"/>
-      <w:bookmarkEnd w:id="0"/>
       <w:r>
         <w:rPr>
           <w:rFonts w:ascii="Times New Roman" w:eastAsia="Times New Roman" w:hAnsi="Times New Roman" w:cs="Times New Roman"/>
@@ -958,6 +956,8 @@
               </w:rPr>
               <w:t>Create function to get distance from user to bus stop and pass individual array values</w:t>
             </w:r>
+            <w:bookmarkStart w:id="0" w:name="_GoBack"/>
+            <w:bookmarkEnd w:id="0"/>
           </w:p>
           <w:p>
             <w:pPr>
@@ -968,7 +968,7 @@
               </w:numPr>
               <w:rPr>
                 <w:rFonts w:ascii="Times New Roman" w:eastAsia="Times New Roman" w:hAnsi="Times New Roman" w:cs="Times New Roman"/>
-                <w:color w:val="222222"/>
+                <w:color w:val="00B050"/>
                 <w:sz w:val="24"/>
                 <w:szCs w:val="24"/>
               </w:rPr>
@@ -976,6 +976,7 @@
             <w:r>
               <w:rPr>
                 <w:rFonts w:ascii="Times New Roman" w:hAnsi="Times New Roman" w:cs="Times New Roman"/>
+                <w:color w:val="00B050"/>
                 <w:sz w:val="24"/>
                 <w:szCs w:val="24"/>
               </w:rPr>
@@ -985,6 +986,7 @@
             <w:r>
               <w:rPr>
                 <w:rFonts w:ascii="Times New Roman" w:hAnsi="Times New Roman" w:cs="Times New Roman"/>
+                <w:color w:val="00B050"/>
                 <w:sz w:val="24"/>
                 <w:szCs w:val="24"/>
               </w:rPr>
@@ -994,6 +996,7 @@
             <w:r>
               <w:rPr>
                 <w:rFonts w:ascii="Times New Roman" w:hAnsi="Times New Roman" w:cs="Times New Roman"/>
+                <w:color w:val="00B050"/>
                 <w:sz w:val="24"/>
                 <w:szCs w:val="24"/>
               </w:rPr>
@@ -1017,6 +1020,7 @@
             <w:r>
               <w:rPr>
                 <w:rFonts w:ascii="Times New Roman" w:hAnsi="Times New Roman" w:cs="Times New Roman"/>
+                <w:color w:val="00B050"/>
                 <w:sz w:val="24"/>
                 <w:szCs w:val="24"/>
               </w:rPr>
@@ -1025,6 +1029,7 @@
             <w:r>
               <w:rPr>
                 <w:rFonts w:ascii="Times New Roman" w:hAnsi="Times New Roman" w:cs="Times New Roman"/>
+                <w:color w:val="00B050"/>
                 <w:sz w:val="24"/>
                 <w:szCs w:val="24"/>
               </w:rPr>
@@ -1033,6 +1038,7 @@
             <w:r>
               <w:rPr>
                 <w:rFonts w:ascii="Times New Roman" w:hAnsi="Times New Roman" w:cs="Times New Roman"/>
+                <w:color w:val="00B050"/>
                 <w:sz w:val="24"/>
                 <w:szCs w:val="24"/>
               </w:rPr>
@@ -1042,6 +1048,7 @@
             <w:r>
               <w:rPr>
                 <w:rFonts w:ascii="Times New Roman" w:hAnsi="Times New Roman" w:cs="Times New Roman"/>
+                <w:color w:val="00B050"/>
                 <w:sz w:val="24"/>
                 <w:szCs w:val="24"/>
               </w:rPr>
@@ -1051,6 +1058,7 @@
             <w:r>
               <w:rPr>
                 <w:rFonts w:ascii="Times New Roman" w:hAnsi="Times New Roman" w:cs="Times New Roman"/>
+                <w:color w:val="00B050"/>
                 <w:sz w:val="24"/>
                 <w:szCs w:val="24"/>
               </w:rPr>
@@ -1059,10 +1067,19 @@
             <w:r>
               <w:rPr>
                 <w:rFonts w:ascii="Times New Roman" w:hAnsi="Times New Roman" w:cs="Times New Roman"/>
-                <w:sz w:val="24"/>
-                <w:szCs w:val="24"/>
-              </w:rPr>
-              <w:t>, then returns both values</w:t>
+                <w:color w:val="00B050"/>
+                <w:sz w:val="24"/>
+                <w:szCs w:val="24"/>
+              </w:rPr>
+              <w:t xml:space="preserve">, </w:t>
+            </w:r>
+            <w:r>
+              <w:rPr>
+                <w:rFonts w:ascii="Times New Roman" w:hAnsi="Times New Roman" w:cs="Times New Roman"/>
+                <w:sz w:val="24"/>
+                <w:szCs w:val="24"/>
+              </w:rPr>
+              <w:t>then returns both values</w:t>
             </w:r>
           </w:p>
           <w:p>
@@ -1194,11 +1211,49 @@
               <w:t>11-1-14</w:t>
             </w:r>
           </w:p>
+          <w:p>
+            <w:pPr>
+              <w:rPr>
+                <w:rFonts w:ascii="Times New Roman" w:eastAsia="Times New Roman" w:hAnsi="Times New Roman" w:cs="Times New Roman"/>
+                <w:color w:val="222222"/>
+                <w:sz w:val="24"/>
+                <w:szCs w:val="24"/>
+              </w:rPr>
+            </w:pPr>
+            <w:r>
+              <w:rPr>
+                <w:rFonts w:ascii="Times New Roman" w:eastAsia="Times New Roman" w:hAnsi="Times New Roman" w:cs="Times New Roman"/>
+                <w:color w:val="222222"/>
+                <w:sz w:val="24"/>
+                <w:szCs w:val="24"/>
+              </w:rPr>
+              <w:t>11-2-14</w:t>
+            </w:r>
+          </w:p>
         </w:tc>
         <w:tc>
           <w:tcPr>
             <w:tcW w:w="1246" w:type="dxa"/>
           </w:tcPr>
+          <w:p>
+            <w:pPr>
+              <w:rPr>
+                <w:rFonts w:ascii="Times New Roman" w:eastAsia="Times New Roman" w:hAnsi="Times New Roman" w:cs="Times New Roman"/>
+                <w:color w:val="222222"/>
+                <w:sz w:val="24"/>
+                <w:szCs w:val="24"/>
+              </w:rPr>
+            </w:pPr>
+            <w:r>
+              <w:rPr>
+                <w:rFonts w:ascii="Times New Roman" w:eastAsia="Times New Roman" w:hAnsi="Times New Roman" w:cs="Times New Roman"/>
+                <w:color w:val="222222"/>
+                <w:sz w:val="24"/>
+                <w:szCs w:val="24"/>
+              </w:rPr>
+              <w:t>3</w:t>
+            </w:r>
+          </w:p>
           <w:p>
             <w:pPr>
               <w:rPr>

</xml_diff>

<commit_message>
Added Use_My_Location() function to use geocoding
</commit_message>
<xml_diff>
--- a/Website_Source_Files/Marlon/Marlon Coding Progress Log.docx
+++ b/Website_Source_Files/Marlon/Marlon Coding Progress Log.docx
@@ -1132,7 +1132,7 @@
               </w:numPr>
               <w:rPr>
                 <w:rFonts w:ascii="Times New Roman" w:eastAsia="Times New Roman" w:hAnsi="Times New Roman" w:cs="Times New Roman"/>
-                <w:color w:val="222222"/>
+                <w:color w:val="00B050"/>
                 <w:sz w:val="24"/>
                 <w:szCs w:val="24"/>
               </w:rPr>
@@ -1140,6 +1140,7 @@
             <w:r>
               <w:rPr>
                 <w:rFonts w:ascii="Times New Roman" w:hAnsi="Times New Roman" w:cs="Times New Roman"/>
+                <w:color w:val="00B050"/>
                 <w:sz w:val="24"/>
                 <w:szCs w:val="24"/>
               </w:rPr>
@@ -1149,15 +1150,26 @@
             <w:r>
               <w:rPr>
                 <w:rFonts w:ascii="Times New Roman" w:hAnsi="Times New Roman" w:cs="Times New Roman"/>
-                <w:sz w:val="24"/>
-                <w:szCs w:val="24"/>
-              </w:rPr>
-              <w:t>User_My_Location</w:t>
+                <w:color w:val="00B050"/>
+                <w:sz w:val="24"/>
+                <w:szCs w:val="24"/>
+              </w:rPr>
+              <w:t>Use</w:t>
+            </w:r>
+            <w:r>
+              <w:rPr>
+                <w:rFonts w:ascii="Times New Roman" w:hAnsi="Times New Roman" w:cs="Times New Roman"/>
+                <w:color w:val="00B050"/>
+                <w:sz w:val="24"/>
+                <w:szCs w:val="24"/>
+              </w:rPr>
+              <w:t>_My_Location</w:t>
             </w:r>
             <w:proofErr w:type="spellEnd"/>
             <w:r>
               <w:rPr>
                 <w:rFonts w:ascii="Times New Roman" w:hAnsi="Times New Roman" w:cs="Times New Roman"/>
+                <w:color w:val="00B050"/>
                 <w:sz w:val="24"/>
                 <w:szCs w:val="24"/>
               </w:rPr>
@@ -1270,7 +1282,7 @@
                 <w:sz w:val="24"/>
                 <w:szCs w:val="24"/>
               </w:rPr>
-              <w:t>3</w:t>
+              <w:t>4</w:t>
             </w:r>
           </w:p>
         </w:tc>

</xml_diff>